<commit_message>
Agregamos una posible solución y unos pequeños detalles al pre informe para darlo como terminado. Signed-off-by: Jean Parra <jean.parra@udea.edu.co>
</commit_message>
<xml_diff>
--- a/preinforme_desafio1.docx
+++ b/preinforme_desafio1.docx
@@ -111,7 +111,7 @@
           <w:b/>
           <w:bCs/>
         </w:rPr>
-        <w:t xml:space="preserve">EDWIN </w:t>
+        <w:t>EDWIN SETYI DIAZ PILLIMUE</w:t>
       </w:r>
     </w:p>
     <w:p>
@@ -301,44 +301,38 @@
     </w:p>
     <w:p>
       <w:r>
-        <w:t>El desafío plantea un problema de ingeniería inversa con archivos que fueron sometidos a dos procesos consecutivos: compresión y encriptación.</w:t>
-      </w:r>
+        <w:t>El desafío plantea un problema de ingeniería inversa con archivos que fueron sometidos a dos procesos consecutivos: compresión y encriptación. El mensaje original en texto plano se comprimió usando RLE (Run-</w:t>
+      </w:r>
+      <w:proofErr w:type="spellStart"/>
+      <w:r>
+        <w:t>Length</w:t>
+      </w:r>
+      <w:proofErr w:type="spellEnd"/>
       <w:r>
         <w:t xml:space="preserve"> </w:t>
       </w:r>
-      <w:r>
-        <w:t>El mensaje original en texto plano se comprimió usando RLE (Run-</w:t>
-      </w:r>
       <w:proofErr w:type="spellStart"/>
       <w:r>
-        <w:t>Length</w:t>
+        <w:t>Encoding</w:t>
       </w:r>
       <w:proofErr w:type="spellEnd"/>
       <w:r>
-        <w:t xml:space="preserve"> </w:t>
+        <w:t>) o LZ78 (</w:t>
       </w:r>
       <w:proofErr w:type="spellStart"/>
       <w:r>
-        <w:t>Encoding</w:t>
+        <w:t>Lempel</w:t>
       </w:r>
       <w:proofErr w:type="spellEnd"/>
       <w:r>
-        <w:t>) o LZ78 (</w:t>
+        <w:t>–</w:t>
       </w:r>
       <w:proofErr w:type="spellStart"/>
       <w:r>
-        <w:t>Lempel</w:t>
+        <w:t>Ziv</w:t>
       </w:r>
       <w:proofErr w:type="spellEnd"/>
       <w:r>
-        <w:t>–</w:t>
-      </w:r>
-      <w:proofErr w:type="spellStart"/>
-      <w:r>
-        <w:t>Ziv</w:t>
-      </w:r>
-      <w:proofErr w:type="spellEnd"/>
-      <w:r>
         <w:t xml:space="preserve"> 78). Luego, el resultado fue encriptado aplicando dos operaciones sobre cada byte:</w:t>
       </w:r>
     </w:p>
@@ -380,6 +374,9 @@
     <w:p>
       <w:r>
         <w:t>Este desafío evalúa el dominio de programación en C++, incluyendo operaciones a nivel de bits, punteros, memoria dinámica y estructuras de control.</w:t>
+      </w:r>
+      <w:r>
+        <w:t xml:space="preserve"> Para hallar los valores de k y n, el cliente nos entrega un pequeño fragmento que está dentro del archivo encriptado.</w:t>
       </w:r>
     </w:p>
     <w:p>
@@ -461,6 +458,7 @@
     </w:p>
     <w:p>
       <w:r>
+        <w:lastRenderedPageBreak/>
         <w:t xml:space="preserve">   - Una vez desencriptado, el resultado debe corresponder a un formato válido de RLE o LZ78.</w:t>
       </w:r>
     </w:p>
@@ -471,7 +469,6 @@
     </w:p>
     <w:p>
       <w:r>
-        <w:lastRenderedPageBreak/>
         <w:t xml:space="preserve">   - LZ78: se esperan pares (índice, carácter) consistentes con un diccionario dinámico.</w:t>
       </w:r>
     </w:p>
@@ -619,22 +616,34 @@
       </w:r>
     </w:p>
     <w:p>
-      <w:pPr>
+      <w:r>
         <w:rPr>
           <w:b/>
           <w:bCs/>
           <w:i/>
           <w:iCs/>
-          <w:color w:val="0E2841" w:themeColor="text2"/>
-        </w:rPr>
-      </w:pPr>
-      <w:r>
-        <w:rPr>
-          <w:b/>
-          <w:bCs/>
-          <w:i/>
-          <w:iCs/>
-          <w:color w:val="0E2841" w:themeColor="text2"/>
+        </w:rPr>
+        <w:t>Nota:</w:t>
+      </w:r>
+      <w:r>
+        <w:t xml:space="preserve"> Se agrega que este es uno de los métodos propuestos primero. En los siguientes días, procesaremos si seguimos con esta versión de la solución o </w:t>
+      </w:r>
+      <w:r>
+        <w:lastRenderedPageBreak/>
+        <w:t xml:space="preserve">desarrollamos una solución a una propuesta nueva dada. Esta propuesta la planteamos de un orden inverso a la anterior. Consiste en recorrer la pista, comprimirla por los dos métodos, aplicarle los posibles valores de k y n y buscarla en el archivo que nos dieron. Esa es la idea planteada, veremos cómo se van desarrollando las etapas para determinar por cuál camino irnos. </w:t>
+      </w:r>
+    </w:p>
+    <w:p>
+      <w:pPr>
+        <w:rPr>
+          <w:b/>
+          <w:bCs/>
+        </w:rPr>
+      </w:pPr>
+      <w:r>
+        <w:rPr>
+          <w:b/>
+          <w:bCs/>
         </w:rPr>
         <w:t>Conclusión</w:t>
       </w:r>

</xml_diff>